<commit_message>
Se modificó la argumentación de el planteamiento del problema y del objetivo general
</commit_message>
<xml_diff>
--- a/Documento_Proyecto.docx
+++ b/Documento_Proyecto.docx
@@ -6,10 +6,8 @@
       <w:pPr>
         <w:pStyle w:val="Ttulo1"/>
       </w:pPr>
-      <w:bookmarkStart w:id="0" w:name="_gjdgxs" w:colFirst="0" w:colLast="0"/>
-      <w:bookmarkEnd w:id="0"/>
-      <w:r>
-        <w:t xml:space="preserve">NEW HOUSE WEB </w:t>
+      <w:r>
+        <w:t>DESARROLLO DE UN SISTEMA DE INVENTARIOS PARA EL CONTROL DE VENTAS DE LA EMPRESA NEW HOUSE.</w:t>
       </w:r>
     </w:p>
     <w:p>
@@ -448,21 +446,37 @@
         <w:tab/>
       </w:r>
     </w:p>
-    <w:p/>
-    <w:p/>
-    <w:p/>
-    <w:p/>
-    <w:p/>
+    <w:p>
+      <w:r>
+        <w:br w:type="page"/>
+      </w:r>
+    </w:p>
+    <w:p>
+      <w:pPr>
+        <w:sectPr>
+          <w:headerReference w:type="even" r:id="rId8"/>
+          <w:headerReference w:type="default" r:id="rId9"/>
+          <w:footerReference w:type="default" r:id="rId10"/>
+          <w:headerReference w:type="first" r:id="rId11"/>
+          <w:footerReference w:type="first" r:id="rId12"/>
+          <w:pgSz w:w="12240" w:h="15840"/>
+          <w:pgMar w:top="1985" w:right="1758" w:bottom="1418" w:left="2126" w:header="709" w:footer="709" w:gutter="0"/>
+          <w:pgNumType w:start="1"/>
+          <w:cols w:space="720"/>
+          <w:titlePg/>
+        </w:sectPr>
+      </w:pPr>
+    </w:p>
     <w:p>
       <w:pPr>
         <w:pStyle w:val="Ttulo1"/>
       </w:pPr>
       <w:r>
         <w:lastRenderedPageBreak/>
-        <w:t xml:space="preserve">(Título)Desarrollo de un sistema de inventarios </w:t>
-      </w:r>
-      <w:r>
-        <w:t>para el control de ventas de la empresa New House.</w:t>
+        <w:t>OBJETIVO</w:t>
+      </w:r>
+      <w:r>
+        <w:t>S</w:t>
       </w:r>
     </w:p>
     <w:p>
@@ -470,7 +484,7 @@
         <w:pStyle w:val="Ttulo1"/>
       </w:pPr>
       <w:r>
-        <w:t>OBJETIVO</w:t>
+        <w:t>OBJETIVO GENERAL</w:t>
       </w:r>
     </w:p>
     <w:p>
@@ -478,47 +492,48 @@
         <w:jc w:val="both"/>
       </w:pPr>
       <w:r>
-        <w:t>Desarrollar</w:t>
+        <w:t>Desarrollar un sistema de in</w:t>
+      </w:r>
+      <w:r>
+        <w:t xml:space="preserve">formación </w:t>
+      </w:r>
+      <w:r>
+        <w:t>para la gestión de inventarios</w:t>
+      </w:r>
+      <w:r>
+        <w:t xml:space="preserve">, </w:t>
+      </w:r>
+      <w:r>
+        <w:t>ventas y productos</w:t>
       </w:r>
       <w:r>
         <w:t xml:space="preserve"> </w:t>
       </w:r>
       <w:r>
-        <w:t xml:space="preserve">un sistema de </w:t>
-      </w:r>
-      <w:r>
-        <w:t xml:space="preserve">inventarios en la empresa New House para la gestión de inventarios de sus ventas y productos para acrecentar </w:t>
-      </w:r>
-      <w:bookmarkStart w:id="1" w:name="_GoBack"/>
-      <w:bookmarkEnd w:id="1"/>
-    </w:p>
-    <w:p/>
-    <w:p/>
-    <w:p/>
-    <w:p/>
-    <w:p/>
-    <w:p/>
-    <w:p/>
-    <w:p/>
-    <w:p/>
-    <w:p/>
-    <w:p/>
-    <w:p/>
-    <w:p/>
-    <w:p/>
-    <w:p/>
-    <w:p/>
-    <w:p/>
-    <w:p/>
-    <w:p/>
-    <w:p/>
-    <w:p/>
+        <w:t>de</w:t>
+      </w:r>
+      <w:r>
+        <w:t xml:space="preserve"> la empresa New House </w:t>
+      </w:r>
+      <w:r>
+        <w:t>para acrecentar</w:t>
+      </w:r>
+      <w:r>
+        <w:t xml:space="preserve"> su desempeño financiero y </w:t>
+      </w:r>
+      <w:proofErr w:type="spellStart"/>
+      <w:r>
+        <w:t>orga</w:t>
+      </w:r>
+      <w:proofErr w:type="spellEnd"/>
+      <w:r>
+        <w:t>.</w:t>
+      </w:r>
+    </w:p>
     <w:p>
       <w:pPr>
         <w:pStyle w:val="Ttulo1"/>
       </w:pPr>
-      <w:bookmarkStart w:id="2" w:name="_p032tcwp1fu" w:colFirst="0" w:colLast="0"/>
-      <w:bookmarkEnd w:id="2"/>
       <w:r>
         <w:t>OBJETIVOS ESPECÍFICOS</w:t>
       </w:r>
@@ -570,129 +585,107 @@
         <w:t>Ventas</w:t>
       </w:r>
     </w:p>
-    <w:p/>
-    <w:p/>
-    <w:p/>
-    <w:p/>
-    <w:p/>
-    <w:p/>
-    <w:p/>
-    <w:p/>
-    <w:p/>
-    <w:p/>
-    <w:p/>
-    <w:p/>
-    <w:p/>
-    <w:p/>
-    <w:p/>
-    <w:p/>
+    <w:p>
+      <w:r>
+        <w:br w:type="page"/>
+      </w:r>
+    </w:p>
     <w:p>
       <w:pPr>
         <w:pStyle w:val="Ttulo1"/>
       </w:pPr>
-      <w:bookmarkStart w:id="3" w:name="_hcdwccpa6eqs" w:colFirst="0" w:colLast="0"/>
+      <w:bookmarkStart w:id="0" w:name="_hcdwccpa6eqs" w:colFirst="0" w:colLast="0"/>
+      <w:bookmarkEnd w:id="0"/>
+      <w:r>
+        <w:lastRenderedPageBreak/>
+        <w:t>PLANTEAMIENTO DEL PROBLEMA</w:t>
+      </w:r>
+    </w:p>
+    <w:p>
+      <w:r>
+        <w:t xml:space="preserve">Muebles NGR tiene como problemática la falta de </w:t>
+      </w:r>
+      <w:r>
+        <w:t>ef</w:t>
+      </w:r>
+      <w:r>
+        <w:t>e</w:t>
+      </w:r>
+      <w:r>
+        <w:t>ctividad</w:t>
+      </w:r>
+      <w:r>
+        <w:t xml:space="preserve"> de sus procesos de inventariado</w:t>
+      </w:r>
+      <w:r>
+        <w:t xml:space="preserve">, </w:t>
+      </w:r>
+      <w:r>
+        <w:t>al utilizar como principal medio de cuantificación la escritura de sus inventarios y ventas. Han presentado inconvenientes con la organización</w:t>
+      </w:r>
+      <w:bookmarkStart w:id="1" w:name="_GoBack"/>
+      <w:bookmarkEnd w:id="1"/>
+    </w:p>
+    <w:p>
+      <w:r>
+        <w:t xml:space="preserve">En la actualidad esto deriva en sobrecostos y déficit en sus </w:t>
+      </w:r>
+      <w:r>
+        <w:t>ventas, por</w:t>
+      </w:r>
+      <w:r>
+        <w:t xml:space="preserve"> lo cual ellos requieren un sistema de información que le permita realizar su gestión de inventarios de una manera más eficiente, gestión y control de ventas online.</w:t>
+      </w:r>
+    </w:p>
+    <w:p>
+      <w:bookmarkStart w:id="2" w:name="_xq068cpsxq7c" w:colFirst="0" w:colLast="0"/>
+      <w:bookmarkEnd w:id="2"/>
+      <w:r>
+        <w:br w:type="page"/>
+      </w:r>
+    </w:p>
+    <w:p>
+      <w:pPr>
+        <w:pStyle w:val="Ttulo1"/>
+      </w:pPr>
+      <w:bookmarkStart w:id="3" w:name="_v7a5odz4z6hr" w:colFirst="0" w:colLast="0"/>
       <w:bookmarkEnd w:id="3"/>
       <w:r>
-        <w:t>PLANTEAMIENTO DEL PROBLEMA</w:t>
-      </w:r>
-    </w:p>
-    <w:p>
-      <w:r>
         <w:lastRenderedPageBreak/>
-        <w:t>Muebles NGR tie</w:t>
-      </w:r>
-      <w:r>
-        <w:t>ne como problemática la falta de divulgación y falta de clientes, desde sus inicios no ha tenido mucho éxito para lograr publicitarse, por lo que intentaron hacer esto por diferentes medios, e incluso llegaron a contratar otro desarrollador para una página</w:t>
-      </w:r>
-      <w:r>
-        <w:t xml:space="preserve"> web; sin embargo, esta no satisface las necesidades de la empresa debido a que no les permitía vender en lo absoluto y no llegó a ser visitada por muchas personas.</w:t>
-      </w:r>
-    </w:p>
-    <w:p>
-      <w:r>
-        <w:t xml:space="preserve">En la actualidad esto deriva en sobrecostos y déficit en sus </w:t>
-      </w:r>
-      <w:proofErr w:type="gramStart"/>
-      <w:r>
-        <w:t>ventas,  por</w:t>
-      </w:r>
-      <w:proofErr w:type="gramEnd"/>
-      <w:r>
-        <w:t xml:space="preserve"> lo cual ellos req</w:t>
-      </w:r>
-      <w:r>
-        <w:t>uieren un sistema de información que le permita realizar su gestión de inventarios de una manera más eficiente, gestión y control de ventas online.</w:t>
-      </w:r>
-    </w:p>
-    <w:p/>
-    <w:p/>
-    <w:p/>
-    <w:p/>
-    <w:p/>
-    <w:p/>
-    <w:p/>
-    <w:p/>
-    <w:p/>
-    <w:p/>
-    <w:p/>
-    <w:p/>
-    <w:p/>
-    <w:p/>
-    <w:p/>
-    <w:p>
-      <w:bookmarkStart w:id="4" w:name="_xq068cpsxq7c" w:colFirst="0" w:colLast="0"/>
+        <w:t>ALCANCE</w:t>
+      </w:r>
+    </w:p>
+    <w:p>
+      <w:r>
+        <w:t>El sector de la gestión de inventarios de las empresas, al desarrollar un sistema de fácil manipulación.</w:t>
+      </w:r>
+    </w:p>
+    <w:p>
+      <w:r>
+        <w:t>La base de datos será netamente de registros, artículos y ventas totales.</w:t>
+      </w:r>
+    </w:p>
+    <w:p>
+      <w:r>
+        <w:t>El desarrollo del sistema de inventarios alcanzará inicialmente al sector productivo de la ciudad de Bogotá por ser el entorno en el que se presentará la idea de trabajo.</w:t>
+      </w:r>
+    </w:p>
+    <w:p>
+      <w:r>
+        <w:t>El sistema debe permitir añadir, eliminar y modificar los registros de los artículos de la empresa.</w:t>
+      </w:r>
+    </w:p>
+    <w:p>
+      <w:r>
+        <w:br w:type="page"/>
+      </w:r>
+    </w:p>
+    <w:p>
+      <w:pPr>
+        <w:pStyle w:val="Ttulo1"/>
+      </w:pPr>
+      <w:bookmarkStart w:id="4" w:name="_5f8dzkjjdvv" w:colFirst="0" w:colLast="0"/>
       <w:bookmarkEnd w:id="4"/>
-    </w:p>
-    <w:p>
-      <w:pPr>
-        <w:pStyle w:val="Ttulo1"/>
-      </w:pPr>
-      <w:bookmarkStart w:id="5" w:name="_v7a5odz4z6hr" w:colFirst="0" w:colLast="0"/>
-      <w:bookmarkEnd w:id="5"/>
-      <w:r>
-        <w:t>ALCANCE</w:t>
-      </w:r>
-    </w:p>
-    <w:p>
-      <w:r>
-        <w:t>Departamental</w:t>
-      </w:r>
-    </w:p>
-    <w:p>
-      <w:r>
-        <w:lastRenderedPageBreak/>
-        <w:t>Informativo</w:t>
-      </w:r>
-    </w:p>
-    <w:p/>
-    <w:p/>
-    <w:p/>
-    <w:p/>
-    <w:p/>
-    <w:p/>
-    <w:p/>
-    <w:p/>
-    <w:p/>
-    <w:p/>
-    <w:p/>
-    <w:p/>
-    <w:p/>
-    <w:p/>
-    <w:p/>
-    <w:p/>
-    <w:p/>
-    <w:p/>
-    <w:p/>
-    <w:p/>
-    <w:p/>
-    <w:p/>
-    <w:p/>
-    <w:p>
-      <w:pPr>
-        <w:pStyle w:val="Ttulo1"/>
-      </w:pPr>
-      <w:bookmarkStart w:id="6" w:name="_5f8dzkjjdvv" w:colFirst="0" w:colLast="0"/>
-      <w:bookmarkEnd w:id="6"/>
       <w:r>
         <w:lastRenderedPageBreak/>
         <w:t>JUSTIFICACIÓN</w:t>
@@ -708,18 +701,11 @@
       </w:r>
       <w:proofErr w:type="gramEnd"/>
       <w:r>
-        <w:t xml:space="preserve">, además de incrementar el número de ventas y clientes de la empresa New House, desarrollando una página web y una base de datos que le permitirá </w:t>
-      </w:r>
-      <w:r>
-        <w:t>a usuarios conocer los productos, precios y además dará soporte de ventas y envíos.</w:t>
+        <w:t>, además de incrementar el número de ventas y clientes de la empresa New House, desarrollando una página web y una base de datos que le permitirá a usuarios conocer los productos, precios y además dará soporte de ventas y envíos.</w:t>
       </w:r>
     </w:p>
     <w:sectPr>
-      <w:headerReference w:type="even" r:id="rId8"/>
-      <w:headerReference w:type="default" r:id="rId9"/>
-      <w:footerReference w:type="default" r:id="rId10"/>
-      <w:headerReference w:type="first" r:id="rId11"/>
-      <w:footerReference w:type="first" r:id="rId12"/>
+      <w:type w:val="continuous"/>
       <w:pgSz w:w="12240" w:h="15840"/>
       <w:pgMar w:top="1985" w:right="1758" w:bottom="1418" w:left="2126" w:header="709" w:footer="709" w:gutter="0"/>
       <w:pgNumType w:start="1"/>
@@ -2435,7 +2421,7 @@
 </file>
 
 <file path=customXml/itemProps1.xml><?xml version="1.0" encoding="utf-8"?>
-<ds:datastoreItem xmlns:ds="http://schemas.openxmlformats.org/officeDocument/2006/customXml" ds:itemID="{6027E402-E498-45BF-A284-5382A2D00939}">
+<ds:datastoreItem xmlns:ds="http://schemas.openxmlformats.org/officeDocument/2006/customXml" ds:itemID="{8286B4C3-633C-47FC-B506-4C89557FE668}">
   <ds:schemaRefs>
     <ds:schemaRef ds:uri="http://schemas.openxmlformats.org/officeDocument/2006/bibliography"/>
   </ds:schemaRefs>

</xml_diff>